<commit_message>
added Markov chain, which can be called from the django app
</commit_message>
<xml_diff>
--- a/Docs/Szakdolgozat.docx
+++ b/Docs/Szakdolgozat.docx
@@ -917,6 +917,7 @@
           <w:id w:val="-677494280"/>
           <w:citation/>
         </w:sdtPr>
+        <w:sdtEndPr/>
         <w:sdtContent>
           <w:r>
             <w:rPr>
@@ -1181,6 +1182,7 @@
           <w:id w:val="-1904749806"/>
           <w:citation/>
         </w:sdtPr>
+        <w:sdtEndPr/>
         <w:sdtContent>
           <w:r>
             <w:rPr>
@@ -1309,6 +1311,7 @@
           <w:id w:val="250242138"/>
           <w:citation/>
         </w:sdtPr>
+        <w:sdtEndPr/>
         <w:sdtContent>
           <w:r>
             <w:rPr>
@@ -1447,6 +1450,7 @@
           <w:id w:val="186727706"/>
           <w:citation/>
         </w:sdtPr>
+        <w:sdtEndPr/>
         <w:sdtContent>
           <w:r>
             <w:rPr>
@@ -1623,6 +1627,7 @@
           <w:id w:val="-475982890"/>
           <w:citation/>
         </w:sdtPr>
+        <w:sdtEndPr/>
         <w:sdtContent>
           <w:r>
             <w:rPr>
@@ -1715,6 +1720,7 @@
           <w:id w:val="1118021585"/>
           <w:citation/>
         </w:sdtPr>
+        <w:sdtEndPr/>
         <w:sdtContent>
           <w:r>
             <w:rPr>
@@ -1817,6 +1823,7 @@
           <w:id w:val="-1568638133"/>
           <w:citation/>
         </w:sdtPr>
+        <w:sdtEndPr/>
         <w:sdtContent>
           <w:r>
             <w:rPr>
@@ -1972,6 +1979,7 @@
           <w:id w:val="1389073045"/>
           <w:citation/>
         </w:sdtPr>
+        <w:sdtEndPr/>
         <w:sdtContent>
           <w:r>
             <w:rPr>
@@ -2091,6 +2099,7 @@
           <w:id w:val="-1737700533"/>
           <w:citation/>
         </w:sdtPr>
+        <w:sdtEndPr/>
         <w:sdtContent>
           <w:r>
             <w:rPr>
@@ -2282,6 +2291,7 @@
           <w:id w:val="-1695991942"/>
           <w:citation/>
         </w:sdtPr>
+        <w:sdtEndPr/>
         <w:sdtContent>
           <w:r>
             <w:rPr>
@@ -3004,7 +3014,39 @@
           <w:sz w:val="24"/>
           <w:szCs w:val="24"/>
         </w:rPr>
-        <w:t xml:space="preserve"> egyszerűsített kották, amiket gitárjátékosok szoktak használni, mivel a gitár húrjain mutatja, hogy miket kell lefogni, amik egyszerűbben olvashatók, mint a mindenki által ismert zenei kották. A </w:t>
+        <w:t xml:space="preserve"> egyszerűsített kották, amiket gitárjátékosok szoktak használni, mivel a gitár húrjain mutatj</w:t>
+      </w:r>
+      <w:r>
+        <w:rPr>
+          <w:rFonts w:ascii="Times New Roman" w:eastAsia="Times New Roman" w:hAnsi="Times New Roman" w:cs="Times New Roman"/>
+          <w:sz w:val="24"/>
+          <w:szCs w:val="24"/>
+        </w:rPr>
+        <w:t>ák</w:t>
+      </w:r>
+      <w:r>
+        <w:rPr>
+          <w:rFonts w:ascii="Times New Roman" w:eastAsia="Times New Roman" w:hAnsi="Times New Roman" w:cs="Times New Roman"/>
+          <w:sz w:val="24"/>
+          <w:szCs w:val="24"/>
+        </w:rPr>
+        <w:t xml:space="preserve">, hogy miket kell lefogni, </w:t>
+      </w:r>
+      <w:r>
+        <w:rPr>
+          <w:rFonts w:ascii="Times New Roman" w:eastAsia="Times New Roman" w:hAnsi="Times New Roman" w:cs="Times New Roman"/>
+          <w:sz w:val="24"/>
+          <w:szCs w:val="24"/>
+        </w:rPr>
+        <w:t>így</w:t>
+      </w:r>
+      <w:r>
+        <w:rPr>
+          <w:rFonts w:ascii="Times New Roman" w:eastAsia="Times New Roman" w:hAnsi="Times New Roman" w:cs="Times New Roman"/>
+          <w:sz w:val="24"/>
+          <w:szCs w:val="24"/>
+        </w:rPr>
+        <w:t xml:space="preserve"> egyszerűbben olvashatók, mint a mindenki által ismert zenei kották. A </w:t>
       </w:r>
       <w:proofErr w:type="spellStart"/>
       <w:r>
@@ -6286,7 +6328,63 @@
           <w:sz w:val="32"/>
           <w:szCs w:val="32"/>
         </w:rPr>
-        <w:t>LSTM alapú megoldásaim</w:t>
+        <w:t>LSTM alapú megoldás</w:t>
+      </w:r>
+      <w:r>
+        <w:rPr>
+          <w:rFonts w:ascii="Times New Roman" w:eastAsia="Times New Roman" w:hAnsi="Times New Roman" w:cs="Times New Roman"/>
+          <w:sz w:val="32"/>
+          <w:szCs w:val="32"/>
+        </w:rPr>
+        <w:t>ok</w:t>
+      </w:r>
+    </w:p>
+    <w:p>
+      <w:pPr>
+        <w:numPr>
+          <w:ilvl w:val="2"/>
+          <w:numId w:val="4"/>
+        </w:numPr>
+        <w:rPr>
+          <w:rFonts w:ascii="Times New Roman" w:eastAsia="Times New Roman" w:hAnsi="Times New Roman" w:cs="Times New Roman"/>
+          <w:sz w:val="32"/>
+          <w:szCs w:val="32"/>
+        </w:rPr>
+      </w:pPr>
+      <w:r>
+        <w:rPr>
+          <w:rFonts w:ascii="Times New Roman" w:eastAsia="Times New Roman" w:hAnsi="Times New Roman" w:cs="Times New Roman"/>
+          <w:sz w:val="32"/>
+          <w:szCs w:val="32"/>
+        </w:rPr>
+        <w:t>Az LSTM réteg</w:t>
+      </w:r>
+    </w:p>
+    <w:p>
+      <w:pPr>
+        <w:rPr>
+          <w:rFonts w:ascii="Times New Roman" w:eastAsia="Times New Roman" w:hAnsi="Times New Roman" w:cs="Times New Roman"/>
+          <w:sz w:val="32"/>
+          <w:szCs w:val="32"/>
+        </w:rPr>
+      </w:pPr>
+    </w:p>
+    <w:p>
+      <w:pPr>
+        <w:ind w:left="720"/>
+        <w:rPr>
+          <w:rFonts w:ascii="Times New Roman" w:eastAsia="Times New Roman" w:hAnsi="Times New Roman" w:cs="Times New Roman"/>
+          <w:sz w:val="32"/>
+          <w:szCs w:val="32"/>
+        </w:rPr>
+      </w:pPr>
+      <w:r>
+        <w:rPr>
+          <w:rFonts w:ascii="Times New Roman" w:eastAsia="Times New Roman" w:hAnsi="Times New Roman" w:cs="Times New Roman"/>
+          <w:sz w:val="32"/>
+          <w:szCs w:val="32"/>
+        </w:rPr>
+        <w:t>...</w:t>
       </w:r>
     </w:p>
     <w:p>
@@ -6704,6 +6802,7 @@
           <w:sz w:val="24"/>
           <w:szCs w:val="24"/>
         </w:rPr>
+        <w:lastRenderedPageBreak/>
         <w:drawing>
           <wp:inline distT="114300" distB="114300" distL="114300" distR="114300" wp14:anchorId="2D063258" wp14:editId="61C62EB6">
             <wp:extent cx="4514850" cy="600075"/>
@@ -6755,7 +6854,6 @@
           <w:sz w:val="24"/>
           <w:szCs w:val="24"/>
         </w:rPr>
-        <w:lastRenderedPageBreak/>
         <w:t xml:space="preserve">Ha összeadjuk ezeket az értékeket, kijön az 1, tehát ez tényleg egy teljes eseménytér. Amit egy ilyen outputtal gyakran csinálni szoktak, az az, hogy veszik az </w:t>
       </w:r>
       <w:proofErr w:type="spellStart"/>
@@ -7895,6 +7993,38 @@
     <w:p>
       <w:pPr>
         <w:numPr>
+          <w:ilvl w:val="1"/>
+          <w:numId w:val="4"/>
+        </w:numPr>
+        <w:rPr>
+          <w:rFonts w:ascii="Times New Roman" w:eastAsia="Times New Roman" w:hAnsi="Times New Roman" w:cs="Times New Roman"/>
+          <w:sz w:val="32"/>
+          <w:szCs w:val="32"/>
+        </w:rPr>
+      </w:pPr>
+      <w:bookmarkStart w:id="0" w:name="MusicVAE"/>
+      <w:proofErr w:type="spellStart"/>
+      <w:r>
+        <w:rPr>
+          <w:rFonts w:ascii="Times New Roman" w:eastAsia="Times New Roman" w:hAnsi="Times New Roman" w:cs="Times New Roman"/>
+          <w:sz w:val="32"/>
+          <w:szCs w:val="32"/>
+        </w:rPr>
+        <w:t>Autoencoder</w:t>
+      </w:r>
+      <w:proofErr w:type="spellEnd"/>
+      <w:r>
+        <w:rPr>
+          <w:rFonts w:ascii="Times New Roman" w:eastAsia="Times New Roman" w:hAnsi="Times New Roman" w:cs="Times New Roman"/>
+          <w:sz w:val="32"/>
+          <w:szCs w:val="32"/>
+        </w:rPr>
+        <w:t xml:space="preserve"> alapú megoldások</w:t>
+      </w:r>
+    </w:p>
+    <w:p>
+      <w:pPr>
+        <w:numPr>
           <w:ilvl w:val="2"/>
           <w:numId w:val="4"/>
         </w:numPr>
@@ -7904,7 +8034,86 @@
           <w:szCs w:val="32"/>
         </w:rPr>
       </w:pPr>
-      <w:bookmarkStart w:id="0" w:name="MusicVAE"/>
+      <w:r>
+        <w:rPr>
+          <w:rFonts w:ascii="Times New Roman" w:eastAsia="Times New Roman" w:hAnsi="Times New Roman" w:cs="Times New Roman"/>
+          <w:sz w:val="32"/>
+          <w:szCs w:val="32"/>
+        </w:rPr>
+        <w:t xml:space="preserve">Az </w:t>
+      </w:r>
+      <w:proofErr w:type="spellStart"/>
+      <w:r>
+        <w:rPr>
+          <w:rFonts w:ascii="Times New Roman" w:eastAsia="Times New Roman" w:hAnsi="Times New Roman" w:cs="Times New Roman"/>
+          <w:sz w:val="32"/>
+          <w:szCs w:val="32"/>
+        </w:rPr>
+        <w:t>autoencoder</w:t>
+      </w:r>
+      <w:proofErr w:type="spellEnd"/>
+      <w:r>
+        <w:rPr>
+          <w:rFonts w:ascii="Times New Roman" w:eastAsia="Times New Roman" w:hAnsi="Times New Roman" w:cs="Times New Roman"/>
+          <w:sz w:val="32"/>
+          <w:szCs w:val="32"/>
+        </w:rPr>
+        <w:t xml:space="preserve"> háló</w:t>
+      </w:r>
+    </w:p>
+    <w:p>
+      <w:pPr>
+        <w:numPr>
+          <w:ilvl w:val="2"/>
+          <w:numId w:val="4"/>
+        </w:numPr>
+        <w:rPr>
+          <w:rFonts w:ascii="Times New Roman" w:eastAsia="Times New Roman" w:hAnsi="Times New Roman" w:cs="Times New Roman"/>
+          <w:sz w:val="32"/>
+          <w:szCs w:val="32"/>
+        </w:rPr>
+      </w:pPr>
+      <w:proofErr w:type="spellStart"/>
+      <w:r>
+        <w:rPr>
+          <w:rFonts w:ascii="Times New Roman" w:eastAsia="Times New Roman" w:hAnsi="Times New Roman" w:cs="Times New Roman"/>
+          <w:sz w:val="32"/>
+          <w:szCs w:val="32"/>
+        </w:rPr>
+        <w:t>Variational</w:t>
+      </w:r>
+      <w:proofErr w:type="spellEnd"/>
+      <w:r>
+        <w:rPr>
+          <w:rFonts w:ascii="Times New Roman" w:eastAsia="Times New Roman" w:hAnsi="Times New Roman" w:cs="Times New Roman"/>
+          <w:sz w:val="32"/>
+          <w:szCs w:val="32"/>
+        </w:rPr>
+        <w:t xml:space="preserve"> </w:t>
+      </w:r>
+      <w:proofErr w:type="spellStart"/>
+      <w:r>
+        <w:rPr>
+          <w:rFonts w:ascii="Times New Roman" w:eastAsia="Times New Roman" w:hAnsi="Times New Roman" w:cs="Times New Roman"/>
+          <w:sz w:val="32"/>
+          <w:szCs w:val="32"/>
+        </w:rPr>
+        <w:t>Autoencoder</w:t>
+      </w:r>
+      <w:proofErr w:type="spellEnd"/>
+    </w:p>
+    <w:p>
+      <w:pPr>
+        <w:numPr>
+          <w:ilvl w:val="2"/>
+          <w:numId w:val="4"/>
+        </w:numPr>
+        <w:rPr>
+          <w:rFonts w:ascii="Times New Roman" w:eastAsia="Times New Roman" w:hAnsi="Times New Roman" w:cs="Times New Roman"/>
+          <w:sz w:val="32"/>
+          <w:szCs w:val="32"/>
+        </w:rPr>
+      </w:pPr>
       <w:proofErr w:type="spellStart"/>
       <w:r>
         <w:rPr>
@@ -8410,6 +8619,258 @@
     <w:p>
       <w:pPr>
         <w:numPr>
+          <w:ilvl w:val="1"/>
+          <w:numId w:val="4"/>
+        </w:numPr>
+        <w:rPr>
+          <w:rFonts w:ascii="Times New Roman" w:eastAsia="Times New Roman" w:hAnsi="Times New Roman" w:cs="Times New Roman"/>
+          <w:sz w:val="32"/>
+          <w:szCs w:val="32"/>
+        </w:rPr>
+      </w:pPr>
+      <w:r>
+        <w:rPr>
+          <w:rFonts w:ascii="Times New Roman" w:eastAsia="Times New Roman" w:hAnsi="Times New Roman" w:cs="Times New Roman"/>
+          <w:sz w:val="32"/>
+          <w:szCs w:val="32"/>
+        </w:rPr>
+        <w:t>GAN alapú megoldások</w:t>
+      </w:r>
+    </w:p>
+    <w:p>
+      <w:pPr>
+        <w:numPr>
+          <w:ilvl w:val="2"/>
+          <w:numId w:val="4"/>
+        </w:numPr>
+        <w:rPr>
+          <w:rFonts w:ascii="Times New Roman" w:eastAsia="Times New Roman" w:hAnsi="Times New Roman" w:cs="Times New Roman"/>
+          <w:sz w:val="32"/>
+          <w:szCs w:val="32"/>
+        </w:rPr>
+      </w:pPr>
+      <w:proofErr w:type="spellStart"/>
+      <w:r>
+        <w:rPr>
+          <w:rFonts w:ascii="Times New Roman" w:eastAsia="Times New Roman" w:hAnsi="Times New Roman" w:cs="Times New Roman"/>
+          <w:sz w:val="32"/>
+          <w:szCs w:val="32"/>
+        </w:rPr>
+        <w:t>Generative</w:t>
+      </w:r>
+      <w:proofErr w:type="spellEnd"/>
+      <w:r>
+        <w:rPr>
+          <w:rFonts w:ascii="Times New Roman" w:eastAsia="Times New Roman" w:hAnsi="Times New Roman" w:cs="Times New Roman"/>
+          <w:sz w:val="32"/>
+          <w:szCs w:val="32"/>
+        </w:rPr>
+        <w:t xml:space="preserve"> </w:t>
+      </w:r>
+      <w:proofErr w:type="spellStart"/>
+      <w:r>
+        <w:rPr>
+          <w:rFonts w:ascii="Times New Roman" w:eastAsia="Times New Roman" w:hAnsi="Times New Roman" w:cs="Times New Roman"/>
+          <w:sz w:val="32"/>
+          <w:szCs w:val="32"/>
+        </w:rPr>
+        <w:t>Adversarial</w:t>
+      </w:r>
+      <w:proofErr w:type="spellEnd"/>
+      <w:r>
+        <w:rPr>
+          <w:rFonts w:ascii="Times New Roman" w:eastAsia="Times New Roman" w:hAnsi="Times New Roman" w:cs="Times New Roman"/>
+          <w:sz w:val="32"/>
+          <w:szCs w:val="32"/>
+        </w:rPr>
+        <w:t xml:space="preserve"> Network</w:t>
+      </w:r>
+    </w:p>
+    <w:p>
+      <w:pPr>
+        <w:numPr>
+          <w:ilvl w:val="2"/>
+          <w:numId w:val="4"/>
+        </w:numPr>
+        <w:rPr>
+          <w:rFonts w:ascii="Times New Roman" w:eastAsia="Times New Roman" w:hAnsi="Times New Roman" w:cs="Times New Roman"/>
+          <w:sz w:val="32"/>
+          <w:szCs w:val="32"/>
+        </w:rPr>
+      </w:pPr>
+      <w:r>
+        <w:rPr>
+          <w:rFonts w:ascii="Times New Roman" w:eastAsia="Times New Roman" w:hAnsi="Times New Roman" w:cs="Times New Roman"/>
+          <w:sz w:val="32"/>
+          <w:szCs w:val="32"/>
+        </w:rPr>
+        <w:t>MIDI generálás GAN segítségével</w:t>
+      </w:r>
+    </w:p>
+    <w:p>
+      <w:pPr>
+        <w:numPr>
+          <w:ilvl w:val="1"/>
+          <w:numId w:val="4"/>
+        </w:numPr>
+        <w:rPr>
+          <w:rFonts w:ascii="Times New Roman" w:eastAsia="Times New Roman" w:hAnsi="Times New Roman" w:cs="Times New Roman"/>
+          <w:sz w:val="32"/>
+          <w:szCs w:val="32"/>
+        </w:rPr>
+      </w:pPr>
+      <w:proofErr w:type="spellStart"/>
+      <w:r>
+        <w:rPr>
+          <w:rFonts w:ascii="Times New Roman" w:eastAsia="Times New Roman" w:hAnsi="Times New Roman" w:cs="Times New Roman"/>
+          <w:sz w:val="32"/>
+          <w:szCs w:val="32"/>
+        </w:rPr>
+        <w:t>Transformer</w:t>
+      </w:r>
+      <w:proofErr w:type="spellEnd"/>
+      <w:r>
+        <w:rPr>
+          <w:rFonts w:ascii="Times New Roman" w:eastAsia="Times New Roman" w:hAnsi="Times New Roman" w:cs="Times New Roman"/>
+          <w:sz w:val="32"/>
+          <w:szCs w:val="32"/>
+        </w:rPr>
+        <w:t xml:space="preserve"> alapú megoldások</w:t>
+      </w:r>
+    </w:p>
+    <w:p>
+      <w:pPr>
+        <w:numPr>
+          <w:ilvl w:val="2"/>
+          <w:numId w:val="4"/>
+        </w:numPr>
+        <w:rPr>
+          <w:rFonts w:ascii="Times New Roman" w:eastAsia="Times New Roman" w:hAnsi="Times New Roman" w:cs="Times New Roman"/>
+          <w:sz w:val="32"/>
+          <w:szCs w:val="32"/>
+        </w:rPr>
+      </w:pPr>
+      <w:r>
+        <w:rPr>
+          <w:rFonts w:ascii="Times New Roman" w:eastAsia="Times New Roman" w:hAnsi="Times New Roman" w:cs="Times New Roman"/>
+          <w:sz w:val="32"/>
+          <w:szCs w:val="32"/>
+        </w:rPr>
+        <w:t xml:space="preserve">Az </w:t>
+      </w:r>
+      <w:proofErr w:type="spellStart"/>
+      <w:r>
+        <w:rPr>
+          <w:rFonts w:ascii="Times New Roman" w:eastAsia="Times New Roman" w:hAnsi="Times New Roman" w:cs="Times New Roman"/>
+          <w:sz w:val="32"/>
+          <w:szCs w:val="32"/>
+        </w:rPr>
+        <w:t>attention</w:t>
+      </w:r>
+      <w:proofErr w:type="spellEnd"/>
+      <w:r>
+        <w:rPr>
+          <w:rFonts w:ascii="Times New Roman" w:eastAsia="Times New Roman" w:hAnsi="Times New Roman" w:cs="Times New Roman"/>
+          <w:sz w:val="32"/>
+          <w:szCs w:val="32"/>
+        </w:rPr>
+        <w:t xml:space="preserve"> mechanizmus</w:t>
+      </w:r>
+    </w:p>
+    <w:p>
+      <w:pPr>
+        <w:numPr>
+          <w:ilvl w:val="2"/>
+          <w:numId w:val="4"/>
+        </w:numPr>
+        <w:rPr>
+          <w:rFonts w:ascii="Times New Roman" w:eastAsia="Times New Roman" w:hAnsi="Times New Roman" w:cs="Times New Roman"/>
+          <w:sz w:val="32"/>
+          <w:szCs w:val="32"/>
+        </w:rPr>
+      </w:pPr>
+      <w:r>
+        <w:rPr>
+          <w:rFonts w:ascii="Times New Roman" w:eastAsia="Times New Roman" w:hAnsi="Times New Roman" w:cs="Times New Roman"/>
+          <w:sz w:val="32"/>
+          <w:szCs w:val="32"/>
+        </w:rPr>
+        <w:t xml:space="preserve">A </w:t>
+      </w:r>
+      <w:proofErr w:type="spellStart"/>
+      <w:r>
+        <w:rPr>
+          <w:rFonts w:ascii="Times New Roman" w:eastAsia="Times New Roman" w:hAnsi="Times New Roman" w:cs="Times New Roman"/>
+          <w:sz w:val="32"/>
+          <w:szCs w:val="32"/>
+        </w:rPr>
+        <w:t>transformer</w:t>
+      </w:r>
+      <w:proofErr w:type="spellEnd"/>
+      <w:r>
+        <w:rPr>
+          <w:rFonts w:ascii="Times New Roman" w:eastAsia="Times New Roman" w:hAnsi="Times New Roman" w:cs="Times New Roman"/>
+          <w:sz w:val="32"/>
+          <w:szCs w:val="32"/>
+        </w:rPr>
+        <w:t xml:space="preserve"> architektúra</w:t>
+      </w:r>
+    </w:p>
+    <w:p>
+      <w:pPr>
+        <w:numPr>
+          <w:ilvl w:val="2"/>
+          <w:numId w:val="4"/>
+        </w:numPr>
+        <w:rPr>
+          <w:rFonts w:ascii="Times New Roman" w:eastAsia="Times New Roman" w:hAnsi="Times New Roman" w:cs="Times New Roman"/>
+          <w:sz w:val="32"/>
+          <w:szCs w:val="32"/>
+        </w:rPr>
+      </w:pPr>
+      <w:r>
+        <w:rPr>
+          <w:rFonts w:ascii="Times New Roman" w:eastAsia="Times New Roman" w:hAnsi="Times New Roman" w:cs="Times New Roman"/>
+          <w:sz w:val="32"/>
+          <w:szCs w:val="32"/>
+        </w:rPr>
+        <w:t>GPT-2</w:t>
+      </w:r>
+    </w:p>
+    <w:p>
+      <w:pPr>
+        <w:numPr>
+          <w:ilvl w:val="2"/>
+          <w:numId w:val="4"/>
+        </w:numPr>
+        <w:rPr>
+          <w:rFonts w:ascii="Times New Roman" w:eastAsia="Times New Roman" w:hAnsi="Times New Roman" w:cs="Times New Roman"/>
+          <w:sz w:val="32"/>
+          <w:szCs w:val="32"/>
+        </w:rPr>
+      </w:pPr>
+      <w:r>
+        <w:rPr>
+          <w:rFonts w:ascii="Times New Roman" w:eastAsia="Times New Roman" w:hAnsi="Times New Roman" w:cs="Times New Roman"/>
+          <w:sz w:val="32"/>
+          <w:szCs w:val="32"/>
+        </w:rPr>
+        <w:t>MIDI generálás GPT-2-vel</w:t>
+      </w:r>
+    </w:p>
+    <w:p>
+      <w:pPr>
+        <w:ind w:left="720"/>
+        <w:rPr>
+          <w:rFonts w:ascii="Times New Roman" w:eastAsia="Times New Roman" w:hAnsi="Times New Roman" w:cs="Times New Roman"/>
+          <w:sz w:val="32"/>
+          <w:szCs w:val="32"/>
+        </w:rPr>
+      </w:pPr>
+    </w:p>
+    <w:p>
+      <w:pPr>
+        <w:numPr>
           <w:ilvl w:val="0"/>
           <w:numId w:val="4"/>
         </w:numPr>
@@ -8425,7 +8886,6 @@
           <w:sz w:val="32"/>
           <w:szCs w:val="32"/>
         </w:rPr>
-        <w:lastRenderedPageBreak/>
         <w:t xml:space="preserve">Deep </w:t>
       </w:r>
       <w:proofErr w:type="spellStart"/>
@@ -8606,6 +9066,7 @@
           <w:sz w:val="24"/>
           <w:szCs w:val="24"/>
         </w:rPr>
+        <w:lastRenderedPageBreak/>
         <w:drawing>
           <wp:inline distT="114300" distB="114300" distL="114300" distR="114300" wp14:anchorId="4CFB621D" wp14:editId="62EFDE5B">
             <wp:extent cx="5731200" cy="3048000"/>
@@ -8801,16 +9262,7 @@
           <w:sz w:val="24"/>
           <w:szCs w:val="24"/>
         </w:rPr>
-        <w:t xml:space="preserve">, hanem a kimenetük és </w:t>
-      </w:r>
-      <w:r>
-        <w:rPr>
-          <w:rFonts w:ascii="Times New Roman" w:eastAsia="Times New Roman" w:hAnsi="Times New Roman" w:cs="Times New Roman"/>
-          <w:sz w:val="24"/>
-          <w:szCs w:val="24"/>
-        </w:rPr>
-        <w:lastRenderedPageBreak/>
-        <w:t xml:space="preserve">bemenetük összegét kötik hozzá a következő réteghez. Ez azért fontos, mert nagy modelleknél képes előjönni a </w:t>
+        <w:t xml:space="preserve">, hanem a kimenetük és bemenetük összegét kötik hozzá a következő réteghez. Ez azért fontos, mert nagy modelleknél képes előjönni a </w:t>
       </w:r>
       <w:proofErr w:type="spellStart"/>
       <w:r>
@@ -9280,7 +9732,16 @@
           <w:sz w:val="24"/>
           <w:szCs w:val="24"/>
         </w:rPr>
-        <w:t xml:space="preserve"> hangot 20 perc alatt sikerült generálnia. A probléma az volt, hogy a generált hang minden értéke ugyanaz volt, nem sikerült semmi érdemlegeset tanulnia a modellnek, valószínűleg a kevés tanítási idő, és a kevésre csökkentett </w:t>
+        <w:t xml:space="preserve"> hangot 20 perc alatt sikerült generálnia. A probléma az volt, hogy a generált hang minden értéke ugyanaz volt, nem sikerült semmi érdemlegeset tanulnia a modellnek, valószínűleg a kevés tanítási </w:t>
+      </w:r>
+      <w:r>
+        <w:rPr>
+          <w:rFonts w:ascii="Times New Roman" w:eastAsia="Times New Roman" w:hAnsi="Times New Roman" w:cs="Times New Roman"/>
+          <w:sz w:val="24"/>
+          <w:szCs w:val="24"/>
+        </w:rPr>
+        <w:lastRenderedPageBreak/>
+        <w:t xml:space="preserve">idő, és a kevésre csökkentett </w:t>
       </w:r>
       <w:proofErr w:type="spellStart"/>
       <w:r>
@@ -9358,14 +9819,330 @@
           <w:szCs w:val="32"/>
         </w:rPr>
       </w:pPr>
-      <w:r>
-        <w:rPr>
-          <w:rFonts w:ascii="Times New Roman" w:eastAsia="Times New Roman" w:hAnsi="Times New Roman" w:cs="Times New Roman"/>
-          <w:sz w:val="32"/>
-          <w:szCs w:val="32"/>
-        </w:rPr>
-        <w:t>Webes bemutató oldal</w:t>
-      </w:r>
+      <w:proofErr w:type="spellStart"/>
+      <w:r>
+        <w:rPr>
+          <w:rFonts w:ascii="Times New Roman" w:eastAsia="Times New Roman" w:hAnsi="Times New Roman" w:cs="Times New Roman"/>
+          <w:sz w:val="32"/>
+          <w:szCs w:val="32"/>
+        </w:rPr>
+        <w:t>Interface</w:t>
+      </w:r>
+      <w:proofErr w:type="spellEnd"/>
+      <w:r>
+        <w:rPr>
+          <w:rFonts w:ascii="Times New Roman" w:eastAsia="Times New Roman" w:hAnsi="Times New Roman" w:cs="Times New Roman"/>
+          <w:sz w:val="32"/>
+          <w:szCs w:val="32"/>
+        </w:rPr>
+        <w:t xml:space="preserve"> csatolás</w:t>
+      </w:r>
+    </w:p>
+    <w:p>
+      <w:pPr>
+        <w:numPr>
+          <w:ilvl w:val="1"/>
+          <w:numId w:val="4"/>
+        </w:numPr>
+        <w:rPr>
+          <w:rFonts w:ascii="Times New Roman" w:eastAsia="Times New Roman" w:hAnsi="Times New Roman" w:cs="Times New Roman"/>
+          <w:sz w:val="32"/>
+          <w:szCs w:val="32"/>
+        </w:rPr>
+      </w:pPr>
+      <w:r>
+        <w:rPr>
+          <w:rFonts w:ascii="Times New Roman" w:eastAsia="Times New Roman" w:hAnsi="Times New Roman" w:cs="Times New Roman"/>
+          <w:sz w:val="32"/>
+          <w:szCs w:val="32"/>
+        </w:rPr>
+        <w:t>Egyszerű statikus bemutató weboldal</w:t>
+      </w:r>
+    </w:p>
+    <w:p>
+      <w:pPr>
+        <w:ind w:firstLine="720"/>
+        <w:rPr>
+          <w:rFonts w:ascii="Times New Roman" w:eastAsia="Times New Roman" w:hAnsi="Times New Roman" w:cs="Times New Roman"/>
+          <w:sz w:val="24"/>
+          <w:szCs w:val="24"/>
+        </w:rPr>
+      </w:pPr>
+    </w:p>
+    <w:p>
+      <w:pPr>
+        <w:ind w:firstLine="720"/>
+        <w:rPr>
+          <w:rFonts w:ascii="Times New Roman" w:eastAsia="Times New Roman" w:hAnsi="Times New Roman" w:cs="Times New Roman"/>
+          <w:sz w:val="24"/>
+          <w:szCs w:val="24"/>
+        </w:rPr>
+      </w:pPr>
+      <w:r>
+        <w:rPr>
+          <w:rFonts w:ascii="Times New Roman" w:eastAsia="Times New Roman" w:hAnsi="Times New Roman" w:cs="Times New Roman"/>
+          <w:sz w:val="24"/>
+          <w:szCs w:val="24"/>
+        </w:rPr>
+        <w:t xml:space="preserve">Projektem végén, amikor már a </w:t>
+      </w:r>
+      <w:proofErr w:type="spellStart"/>
+      <w:r>
+        <w:rPr>
+          <w:rFonts w:ascii="Times New Roman" w:eastAsia="Times New Roman" w:hAnsi="Times New Roman" w:cs="Times New Roman"/>
+          <w:sz w:val="24"/>
+          <w:szCs w:val="24"/>
+        </w:rPr>
+        <w:t>deep</w:t>
+      </w:r>
+      <w:proofErr w:type="spellEnd"/>
+      <w:r>
+        <w:rPr>
+          <w:rFonts w:ascii="Times New Roman" w:eastAsia="Times New Roman" w:hAnsi="Times New Roman" w:cs="Times New Roman"/>
+          <w:sz w:val="24"/>
+          <w:szCs w:val="24"/>
+        </w:rPr>
+        <w:t xml:space="preserve"> </w:t>
+      </w:r>
+      <w:proofErr w:type="spellStart"/>
+      <w:r>
+        <w:rPr>
+          <w:rFonts w:ascii="Times New Roman" w:eastAsia="Times New Roman" w:hAnsi="Times New Roman" w:cs="Times New Roman"/>
+          <w:sz w:val="24"/>
+          <w:szCs w:val="24"/>
+        </w:rPr>
+        <w:t>learning</w:t>
+      </w:r>
+      <w:proofErr w:type="spellEnd"/>
+      <w:r>
+        <w:rPr>
+          <w:rFonts w:ascii="Times New Roman" w:eastAsia="Times New Roman" w:hAnsi="Times New Roman" w:cs="Times New Roman"/>
+          <w:sz w:val="24"/>
+          <w:szCs w:val="24"/>
+        </w:rPr>
+        <w:t xml:space="preserve"> architektúrákkal a kitűzött célomnak megfelelően eleget foglalkoztam, készítettem még egy bemutató weboldalt, ahol egyszerűen meg lehet hallgatni a generált zenéimet. A weboldal csak egy statikus oldal, ahol általam kiválasztott néhány, előre generált zene hallgatható meg, nem lehet dinamikusan, futásidőben generáltatni a </w:t>
+      </w:r>
+      <w:proofErr w:type="spellStart"/>
+      <w:r>
+        <w:rPr>
+          <w:rFonts w:ascii="Times New Roman" w:eastAsia="Times New Roman" w:hAnsi="Times New Roman" w:cs="Times New Roman"/>
+          <w:sz w:val="24"/>
+          <w:szCs w:val="24"/>
+        </w:rPr>
+        <w:t>deep</w:t>
+      </w:r>
+      <w:proofErr w:type="spellEnd"/>
+      <w:r>
+        <w:rPr>
+          <w:rFonts w:ascii="Times New Roman" w:eastAsia="Times New Roman" w:hAnsi="Times New Roman" w:cs="Times New Roman"/>
+          <w:sz w:val="24"/>
+          <w:szCs w:val="24"/>
+        </w:rPr>
+        <w:t xml:space="preserve"> </w:t>
+      </w:r>
+      <w:proofErr w:type="spellStart"/>
+      <w:r>
+        <w:rPr>
+          <w:rFonts w:ascii="Times New Roman" w:eastAsia="Times New Roman" w:hAnsi="Times New Roman" w:cs="Times New Roman"/>
+          <w:sz w:val="24"/>
+          <w:szCs w:val="24"/>
+        </w:rPr>
+        <w:t>learning</w:t>
+      </w:r>
+      <w:proofErr w:type="spellEnd"/>
+      <w:r>
+        <w:rPr>
+          <w:rFonts w:ascii="Times New Roman" w:eastAsia="Times New Roman" w:hAnsi="Times New Roman" w:cs="Times New Roman"/>
+          <w:sz w:val="24"/>
+          <w:szCs w:val="24"/>
+        </w:rPr>
+        <w:t xml:space="preserve"> </w:t>
+      </w:r>
+      <w:proofErr w:type="spellStart"/>
+      <w:r>
+        <w:rPr>
+          <w:rFonts w:ascii="Times New Roman" w:eastAsia="Times New Roman" w:hAnsi="Times New Roman" w:cs="Times New Roman"/>
+          <w:sz w:val="24"/>
+          <w:szCs w:val="24"/>
+        </w:rPr>
+        <w:t>modelleimmel</w:t>
+      </w:r>
+      <w:proofErr w:type="spellEnd"/>
+      <w:r>
+        <w:rPr>
+          <w:rFonts w:ascii="Times New Roman" w:eastAsia="Times New Roman" w:hAnsi="Times New Roman" w:cs="Times New Roman"/>
+          <w:sz w:val="24"/>
+          <w:szCs w:val="24"/>
+        </w:rPr>
+        <w:t xml:space="preserve"> zenét, és adatbázisból sem tölt be nagy mennyiségű adatot. A weblap viszont adaptív, ezen működés eléréséhez </w:t>
+      </w:r>
+      <w:proofErr w:type="spellStart"/>
+      <w:r>
+        <w:rPr>
+          <w:rFonts w:ascii="Times New Roman" w:eastAsia="Times New Roman" w:hAnsi="Times New Roman" w:cs="Times New Roman"/>
+          <w:sz w:val="24"/>
+          <w:szCs w:val="24"/>
+        </w:rPr>
+        <w:t>bootstrapet</w:t>
+      </w:r>
+      <w:proofErr w:type="spellEnd"/>
+      <w:r>
+        <w:rPr>
+          <w:rFonts w:ascii="Times New Roman" w:eastAsia="Times New Roman" w:hAnsi="Times New Roman" w:cs="Times New Roman"/>
+          <w:sz w:val="24"/>
+          <w:szCs w:val="24"/>
+        </w:rPr>
+        <w:t xml:space="preserve"> használtam. Böngészőben történő megnyitásakor az adatokat tartalmazó </w:t>
+      </w:r>
+      <w:proofErr w:type="spellStart"/>
+      <w:r>
+        <w:rPr>
+          <w:rFonts w:ascii="Times New Roman" w:eastAsia="Times New Roman" w:hAnsi="Times New Roman" w:cs="Times New Roman"/>
+          <w:sz w:val="24"/>
+          <w:szCs w:val="24"/>
+        </w:rPr>
+        <w:t>HyperText</w:t>
+      </w:r>
+      <w:proofErr w:type="spellEnd"/>
+      <w:r>
+        <w:rPr>
+          <w:rFonts w:ascii="Times New Roman" w:eastAsia="Times New Roman" w:hAnsi="Times New Roman" w:cs="Times New Roman"/>
+          <w:sz w:val="24"/>
+          <w:szCs w:val="24"/>
+        </w:rPr>
+        <w:t xml:space="preserve"> </w:t>
+      </w:r>
+      <w:proofErr w:type="spellStart"/>
+      <w:r>
+        <w:rPr>
+          <w:rFonts w:ascii="Times New Roman" w:eastAsia="Times New Roman" w:hAnsi="Times New Roman" w:cs="Times New Roman"/>
+          <w:sz w:val="24"/>
+          <w:szCs w:val="24"/>
+        </w:rPr>
+        <w:t>Markup</w:t>
+      </w:r>
+      <w:proofErr w:type="spellEnd"/>
+      <w:r>
+        <w:rPr>
+          <w:rFonts w:ascii="Times New Roman" w:eastAsia="Times New Roman" w:hAnsi="Times New Roman" w:cs="Times New Roman"/>
+          <w:sz w:val="24"/>
+          <w:szCs w:val="24"/>
+        </w:rPr>
+        <w:t xml:space="preserve"> </w:t>
+      </w:r>
+      <w:proofErr w:type="spellStart"/>
+      <w:r>
+        <w:rPr>
+          <w:rFonts w:ascii="Times New Roman" w:eastAsia="Times New Roman" w:hAnsi="Times New Roman" w:cs="Times New Roman"/>
+          <w:sz w:val="24"/>
+          <w:szCs w:val="24"/>
+        </w:rPr>
+        <w:t>Language</w:t>
+      </w:r>
+      <w:proofErr w:type="spellEnd"/>
+      <w:r>
+        <w:rPr>
+          <w:rFonts w:ascii="Times New Roman" w:eastAsia="Times New Roman" w:hAnsi="Times New Roman" w:cs="Times New Roman"/>
+          <w:sz w:val="24"/>
+          <w:szCs w:val="24"/>
+        </w:rPr>
+        <w:t xml:space="preserve"> (</w:t>
+      </w:r>
+      <w:proofErr w:type="spellStart"/>
+      <w:r>
+        <w:rPr>
+          <w:rFonts w:ascii="Times New Roman" w:eastAsia="Times New Roman" w:hAnsi="Times New Roman" w:cs="Times New Roman"/>
+          <w:sz w:val="24"/>
+          <w:szCs w:val="24"/>
+        </w:rPr>
+        <w:t>html</w:t>
+      </w:r>
+      <w:proofErr w:type="spellEnd"/>
+      <w:r>
+        <w:rPr>
+          <w:rFonts w:ascii="Times New Roman" w:eastAsia="Times New Roman" w:hAnsi="Times New Roman" w:cs="Times New Roman"/>
+          <w:sz w:val="24"/>
+          <w:szCs w:val="24"/>
+        </w:rPr>
+        <w:t xml:space="preserve">) file letöltődése után betöltődnek a </w:t>
+      </w:r>
+      <w:proofErr w:type="spellStart"/>
+      <w:r>
+        <w:rPr>
+          <w:rFonts w:ascii="Times New Roman" w:eastAsia="Times New Roman" w:hAnsi="Times New Roman" w:cs="Times New Roman"/>
+          <w:sz w:val="24"/>
+          <w:szCs w:val="24"/>
+        </w:rPr>
+        <w:t>bootstrap</w:t>
+      </w:r>
+      <w:proofErr w:type="spellEnd"/>
+      <w:r>
+        <w:rPr>
+          <w:rFonts w:ascii="Times New Roman" w:eastAsia="Times New Roman" w:hAnsi="Times New Roman" w:cs="Times New Roman"/>
+          <w:sz w:val="24"/>
+          <w:szCs w:val="24"/>
+        </w:rPr>
+        <w:t xml:space="preserve"> stíluselemei, és a weblaphoz csatolt zenei erőforrás fileok, amik ezután meghallgathatók.</w:t>
+      </w:r>
+    </w:p>
+    <w:p>
+      <w:pPr>
+        <w:ind w:firstLine="720"/>
+        <w:rPr>
+          <w:rFonts w:ascii="Times New Roman" w:eastAsia="Times New Roman" w:hAnsi="Times New Roman" w:cs="Times New Roman"/>
+          <w:sz w:val="32"/>
+          <w:szCs w:val="32"/>
+        </w:rPr>
+      </w:pPr>
+    </w:p>
+    <w:p>
+      <w:pPr>
+        <w:numPr>
+          <w:ilvl w:val="1"/>
+          <w:numId w:val="4"/>
+        </w:numPr>
+        <w:rPr>
+          <w:rFonts w:ascii="Times New Roman" w:eastAsia="Times New Roman" w:hAnsi="Times New Roman" w:cs="Times New Roman"/>
+          <w:sz w:val="32"/>
+          <w:szCs w:val="32"/>
+        </w:rPr>
+      </w:pPr>
+      <w:r>
+        <w:rPr>
+          <w:rFonts w:ascii="Times New Roman" w:eastAsia="Times New Roman" w:hAnsi="Times New Roman" w:cs="Times New Roman"/>
+          <w:sz w:val="32"/>
+          <w:szCs w:val="32"/>
+        </w:rPr>
+        <w:t xml:space="preserve">Webalkalmazás </w:t>
+      </w:r>
+      <w:proofErr w:type="spellStart"/>
+      <w:r>
+        <w:rPr>
+          <w:rFonts w:ascii="Times New Roman" w:eastAsia="Times New Roman" w:hAnsi="Times New Roman" w:cs="Times New Roman"/>
+          <w:sz w:val="32"/>
+          <w:szCs w:val="32"/>
+        </w:rPr>
+        <w:t>Django</w:t>
+      </w:r>
+      <w:proofErr w:type="spellEnd"/>
+      <w:r>
+        <w:rPr>
+          <w:rFonts w:ascii="Times New Roman" w:eastAsia="Times New Roman" w:hAnsi="Times New Roman" w:cs="Times New Roman"/>
+          <w:sz w:val="32"/>
+          <w:szCs w:val="32"/>
+        </w:rPr>
+        <w:t xml:space="preserve"> </w:t>
+      </w:r>
+      <w:proofErr w:type="spellStart"/>
+      <w:r>
+        <w:rPr>
+          <w:rFonts w:ascii="Times New Roman" w:eastAsia="Times New Roman" w:hAnsi="Times New Roman" w:cs="Times New Roman"/>
+          <w:sz w:val="32"/>
+          <w:szCs w:val="32"/>
+        </w:rPr>
+        <w:t>framewokkel</w:t>
+      </w:r>
+      <w:proofErr w:type="spellEnd"/>
     </w:p>
     <w:p>
       <w:pPr>
@@ -9391,205 +10168,6 @@
           <w:szCs w:val="24"/>
         </w:rPr>
         <w:tab/>
-        <w:t xml:space="preserve">Projektem végén, amikor már a </w:t>
-      </w:r>
-      <w:proofErr w:type="spellStart"/>
-      <w:r>
-        <w:rPr>
-          <w:rFonts w:ascii="Times New Roman" w:eastAsia="Times New Roman" w:hAnsi="Times New Roman" w:cs="Times New Roman"/>
-          <w:sz w:val="24"/>
-          <w:szCs w:val="24"/>
-        </w:rPr>
-        <w:t>deep</w:t>
-      </w:r>
-      <w:proofErr w:type="spellEnd"/>
-      <w:r>
-        <w:rPr>
-          <w:rFonts w:ascii="Times New Roman" w:eastAsia="Times New Roman" w:hAnsi="Times New Roman" w:cs="Times New Roman"/>
-          <w:sz w:val="24"/>
-          <w:szCs w:val="24"/>
-        </w:rPr>
-        <w:t xml:space="preserve"> </w:t>
-      </w:r>
-      <w:proofErr w:type="spellStart"/>
-      <w:r>
-        <w:rPr>
-          <w:rFonts w:ascii="Times New Roman" w:eastAsia="Times New Roman" w:hAnsi="Times New Roman" w:cs="Times New Roman"/>
-          <w:sz w:val="24"/>
-          <w:szCs w:val="24"/>
-        </w:rPr>
-        <w:t>learning</w:t>
-      </w:r>
-      <w:proofErr w:type="spellEnd"/>
-      <w:r>
-        <w:rPr>
-          <w:rFonts w:ascii="Times New Roman" w:eastAsia="Times New Roman" w:hAnsi="Times New Roman" w:cs="Times New Roman"/>
-          <w:sz w:val="24"/>
-          <w:szCs w:val="24"/>
-        </w:rPr>
-        <w:t xml:space="preserve"> architektúrákkal a kitűzött célomnak megfelelően eleget foglalkoztam, készítettem még egy bemutató weboldalt, ahol egyszerűen meg lehet hallgatni a generált zenéimet. A weboldal csak egy statikus oldal, ahol általam kiválasztott néhány, előre generált zene hallgatható meg, nem lehet dinamikusan, futásidőben generáltatni a </w:t>
-      </w:r>
-      <w:proofErr w:type="spellStart"/>
-      <w:r>
-        <w:rPr>
-          <w:rFonts w:ascii="Times New Roman" w:eastAsia="Times New Roman" w:hAnsi="Times New Roman" w:cs="Times New Roman"/>
-          <w:sz w:val="24"/>
-          <w:szCs w:val="24"/>
-        </w:rPr>
-        <w:t>deep</w:t>
-      </w:r>
-      <w:proofErr w:type="spellEnd"/>
-      <w:r>
-        <w:rPr>
-          <w:rFonts w:ascii="Times New Roman" w:eastAsia="Times New Roman" w:hAnsi="Times New Roman" w:cs="Times New Roman"/>
-          <w:sz w:val="24"/>
-          <w:szCs w:val="24"/>
-        </w:rPr>
-        <w:t xml:space="preserve"> </w:t>
-      </w:r>
-      <w:proofErr w:type="spellStart"/>
-      <w:r>
-        <w:rPr>
-          <w:rFonts w:ascii="Times New Roman" w:eastAsia="Times New Roman" w:hAnsi="Times New Roman" w:cs="Times New Roman"/>
-          <w:sz w:val="24"/>
-          <w:szCs w:val="24"/>
-        </w:rPr>
-        <w:t>learning</w:t>
-      </w:r>
-      <w:proofErr w:type="spellEnd"/>
-      <w:r>
-        <w:rPr>
-          <w:rFonts w:ascii="Times New Roman" w:eastAsia="Times New Roman" w:hAnsi="Times New Roman" w:cs="Times New Roman"/>
-          <w:sz w:val="24"/>
-          <w:szCs w:val="24"/>
-        </w:rPr>
-        <w:t xml:space="preserve"> </w:t>
-      </w:r>
-      <w:proofErr w:type="spellStart"/>
-      <w:r>
-        <w:rPr>
-          <w:rFonts w:ascii="Times New Roman" w:eastAsia="Times New Roman" w:hAnsi="Times New Roman" w:cs="Times New Roman"/>
-          <w:sz w:val="24"/>
-          <w:szCs w:val="24"/>
-        </w:rPr>
-        <w:t>modelleimmel</w:t>
-      </w:r>
-      <w:proofErr w:type="spellEnd"/>
-      <w:r>
-        <w:rPr>
-          <w:rFonts w:ascii="Times New Roman" w:eastAsia="Times New Roman" w:hAnsi="Times New Roman" w:cs="Times New Roman"/>
-          <w:sz w:val="24"/>
-          <w:szCs w:val="24"/>
-        </w:rPr>
-        <w:t xml:space="preserve"> zenét, és adatbázisból sem tölt be nagy mennyiségű adatot. A weblap viszont adaptív, ezen működés eléréséhez </w:t>
-      </w:r>
-      <w:proofErr w:type="spellStart"/>
-      <w:r>
-        <w:rPr>
-          <w:rFonts w:ascii="Times New Roman" w:eastAsia="Times New Roman" w:hAnsi="Times New Roman" w:cs="Times New Roman"/>
-          <w:sz w:val="24"/>
-          <w:szCs w:val="24"/>
-        </w:rPr>
-        <w:t>bootstrapet</w:t>
-      </w:r>
-      <w:proofErr w:type="spellEnd"/>
-      <w:r>
-        <w:rPr>
-          <w:rFonts w:ascii="Times New Roman" w:eastAsia="Times New Roman" w:hAnsi="Times New Roman" w:cs="Times New Roman"/>
-          <w:sz w:val="24"/>
-          <w:szCs w:val="24"/>
-        </w:rPr>
-        <w:t xml:space="preserve"> használtam. Böngészőben történő megnyitásakor az adatokat tartalmazó </w:t>
-      </w:r>
-      <w:proofErr w:type="spellStart"/>
-      <w:r>
-        <w:rPr>
-          <w:rFonts w:ascii="Times New Roman" w:eastAsia="Times New Roman" w:hAnsi="Times New Roman" w:cs="Times New Roman"/>
-          <w:sz w:val="24"/>
-          <w:szCs w:val="24"/>
-        </w:rPr>
-        <w:t>HyperText</w:t>
-      </w:r>
-      <w:proofErr w:type="spellEnd"/>
-      <w:r>
-        <w:rPr>
-          <w:rFonts w:ascii="Times New Roman" w:eastAsia="Times New Roman" w:hAnsi="Times New Roman" w:cs="Times New Roman"/>
-          <w:sz w:val="24"/>
-          <w:szCs w:val="24"/>
-        </w:rPr>
-        <w:t xml:space="preserve"> </w:t>
-      </w:r>
-      <w:proofErr w:type="spellStart"/>
-      <w:r>
-        <w:rPr>
-          <w:rFonts w:ascii="Times New Roman" w:eastAsia="Times New Roman" w:hAnsi="Times New Roman" w:cs="Times New Roman"/>
-          <w:sz w:val="24"/>
-          <w:szCs w:val="24"/>
-        </w:rPr>
-        <w:t>Markup</w:t>
-      </w:r>
-      <w:proofErr w:type="spellEnd"/>
-      <w:r>
-        <w:rPr>
-          <w:rFonts w:ascii="Times New Roman" w:eastAsia="Times New Roman" w:hAnsi="Times New Roman" w:cs="Times New Roman"/>
-          <w:sz w:val="24"/>
-          <w:szCs w:val="24"/>
-        </w:rPr>
-        <w:t xml:space="preserve"> </w:t>
-      </w:r>
-      <w:proofErr w:type="spellStart"/>
-      <w:r>
-        <w:rPr>
-          <w:rFonts w:ascii="Times New Roman" w:eastAsia="Times New Roman" w:hAnsi="Times New Roman" w:cs="Times New Roman"/>
-          <w:sz w:val="24"/>
-          <w:szCs w:val="24"/>
-        </w:rPr>
-        <w:t>Language</w:t>
-      </w:r>
-      <w:proofErr w:type="spellEnd"/>
-      <w:r>
-        <w:rPr>
-          <w:rFonts w:ascii="Times New Roman" w:eastAsia="Times New Roman" w:hAnsi="Times New Roman" w:cs="Times New Roman"/>
-          <w:sz w:val="24"/>
-          <w:szCs w:val="24"/>
-        </w:rPr>
-        <w:t xml:space="preserve"> (</w:t>
-      </w:r>
-      <w:proofErr w:type="spellStart"/>
-      <w:r>
-        <w:rPr>
-          <w:rFonts w:ascii="Times New Roman" w:eastAsia="Times New Roman" w:hAnsi="Times New Roman" w:cs="Times New Roman"/>
-          <w:sz w:val="24"/>
-          <w:szCs w:val="24"/>
-        </w:rPr>
-        <w:t>html</w:t>
-      </w:r>
-      <w:proofErr w:type="spellEnd"/>
-      <w:r>
-        <w:rPr>
-          <w:rFonts w:ascii="Times New Roman" w:eastAsia="Times New Roman" w:hAnsi="Times New Roman" w:cs="Times New Roman"/>
-          <w:sz w:val="24"/>
-          <w:szCs w:val="24"/>
-        </w:rPr>
-        <w:t xml:space="preserve">) file letöltődése után betöltődnek a </w:t>
-      </w:r>
-      <w:proofErr w:type="spellStart"/>
-      <w:r>
-        <w:rPr>
-          <w:rFonts w:ascii="Times New Roman" w:eastAsia="Times New Roman" w:hAnsi="Times New Roman" w:cs="Times New Roman"/>
-          <w:sz w:val="24"/>
-          <w:szCs w:val="24"/>
-        </w:rPr>
-        <w:t>bootstrap</w:t>
-      </w:r>
-      <w:proofErr w:type="spellEnd"/>
-      <w:r>
-        <w:rPr>
-          <w:rFonts w:ascii="Times New Roman" w:eastAsia="Times New Roman" w:hAnsi="Times New Roman" w:cs="Times New Roman"/>
-          <w:sz w:val="24"/>
-          <w:szCs w:val="24"/>
-        </w:rPr>
-        <w:t xml:space="preserve"> stíluselemei, és a weblaphoz csatolt zenei erőforrás fileok, amik ezután meghallgathatók.</w:t>
       </w:r>
     </w:p>
     <w:p>
@@ -9650,7 +10228,7 @@
       <w:pPr>
         <w:numPr>
           <w:ilvl w:val="0"/>
-          <w:numId w:val="4"/>
+          <w:numId w:val="6"/>
         </w:numPr>
         <w:rPr>
           <w:rFonts w:ascii="Times New Roman" w:eastAsia="Times New Roman" w:hAnsi="Times New Roman" w:cs="Times New Roman"/>
@@ -9664,7 +10242,6 @@
           <w:sz w:val="32"/>
           <w:szCs w:val="32"/>
         </w:rPr>
-        <w:lastRenderedPageBreak/>
         <w:t>Jövőbeli tervek</w:t>
       </w:r>
     </w:p>
@@ -10127,11 +10704,6 @@
                         <w:noProof/>
                       </w:rPr>
                       <w:instrText xml:space="preserve"> HYPERLINK "https://arxiv.org/pdf/1609.03499.pdf" </w:instrText>
-                    </w:r>
-                    <w:r>
-                      <w:rPr>
-                        <w:noProof/>
-                      </w:rPr>
                     </w:r>
                     <w:r>
                       <w:rPr>
@@ -10472,6 +11044,7 @@
                       <w:rPr>
                         <w:noProof/>
                       </w:rPr>
+                      <w:lastRenderedPageBreak/>
                       <w:t xml:space="preserve">[7] </w:t>
                     </w:r>
                   </w:p>
@@ -11228,6 +11801,119 @@
     </w:lvl>
   </w:abstractNum>
   <w:abstractNum w:abstractNumId="4" w15:restartNumberingAfterBreak="0">
+    <w:nsid w:val="61F0091B"/>
+    <w:multiLevelType w:val="multilevel"/>
+    <w:tmpl w:val="AD2E51A6"/>
+    <w:lvl w:ilvl="0">
+      <w:start w:val="1"/>
+      <w:numFmt w:val="decimal"/>
+      <w:lvlText w:val="%1."/>
+      <w:lvlJc w:val="right"/>
+      <w:pPr>
+        <w:ind w:left="720" w:hanging="360"/>
+      </w:pPr>
+      <w:rPr>
+        <w:u w:val="none"/>
+      </w:rPr>
+    </w:lvl>
+    <w:lvl w:ilvl="1">
+      <w:start w:val="1"/>
+      <w:numFmt w:val="decimal"/>
+      <w:lvlText w:val="%1.%2."/>
+      <w:lvlJc w:val="right"/>
+      <w:pPr>
+        <w:ind w:left="1440" w:hanging="360"/>
+      </w:pPr>
+      <w:rPr>
+        <w:u w:val="none"/>
+      </w:rPr>
+    </w:lvl>
+    <w:lvl w:ilvl="2">
+      <w:start w:val="1"/>
+      <w:numFmt w:val="decimal"/>
+      <w:lvlText w:val="%1.%2.%3."/>
+      <w:lvlJc w:val="right"/>
+      <w:pPr>
+        <w:ind w:left="2160" w:hanging="360"/>
+      </w:pPr>
+      <w:rPr>
+        <w:u w:val="none"/>
+      </w:rPr>
+    </w:lvl>
+    <w:lvl w:ilvl="3">
+      <w:start w:val="1"/>
+      <w:numFmt w:val="decimal"/>
+      <w:lvlText w:val="%1.%2.%3.%4."/>
+      <w:lvlJc w:val="right"/>
+      <w:pPr>
+        <w:ind w:left="2880" w:hanging="360"/>
+      </w:pPr>
+      <w:rPr>
+        <w:u w:val="none"/>
+      </w:rPr>
+    </w:lvl>
+    <w:lvl w:ilvl="4">
+      <w:start w:val="1"/>
+      <w:numFmt w:val="decimal"/>
+      <w:lvlText w:val="%1.%2.%3.%4.%5."/>
+      <w:lvlJc w:val="right"/>
+      <w:pPr>
+        <w:ind w:left="3600" w:hanging="360"/>
+      </w:pPr>
+      <w:rPr>
+        <w:u w:val="none"/>
+      </w:rPr>
+    </w:lvl>
+    <w:lvl w:ilvl="5">
+      <w:start w:val="1"/>
+      <w:numFmt w:val="decimal"/>
+      <w:lvlText w:val="%1.%2.%3.%4.%5.%6."/>
+      <w:lvlJc w:val="right"/>
+      <w:pPr>
+        <w:ind w:left="4320" w:hanging="360"/>
+      </w:pPr>
+      <w:rPr>
+        <w:u w:val="none"/>
+      </w:rPr>
+    </w:lvl>
+    <w:lvl w:ilvl="6">
+      <w:start w:val="1"/>
+      <w:numFmt w:val="decimal"/>
+      <w:lvlText w:val="%1.%2.%3.%4.%5.%6.%7."/>
+      <w:lvlJc w:val="right"/>
+      <w:pPr>
+        <w:ind w:left="5040" w:hanging="360"/>
+      </w:pPr>
+      <w:rPr>
+        <w:u w:val="none"/>
+      </w:rPr>
+    </w:lvl>
+    <w:lvl w:ilvl="7">
+      <w:start w:val="1"/>
+      <w:numFmt w:val="decimal"/>
+      <w:lvlText w:val="%1.%2.%3.%4.%5.%6.%7.%8."/>
+      <w:lvlJc w:val="right"/>
+      <w:pPr>
+        <w:ind w:left="5760" w:hanging="360"/>
+      </w:pPr>
+      <w:rPr>
+        <w:u w:val="none"/>
+      </w:rPr>
+    </w:lvl>
+    <w:lvl w:ilvl="8">
+      <w:start w:val="1"/>
+      <w:numFmt w:val="decimal"/>
+      <w:lvlText w:val="%1.%2.%3.%4.%5.%6.%7.%8.%9."/>
+      <w:lvlJc w:val="right"/>
+      <w:pPr>
+        <w:ind w:left="6480" w:hanging="360"/>
+      </w:pPr>
+      <w:rPr>
+        <w:u w:val="none"/>
+      </w:rPr>
+    </w:lvl>
+  </w:abstractNum>
+  <w:abstractNum w:abstractNumId="5" w15:restartNumberingAfterBreak="0">
     <w:nsid w:val="714C3F3A"/>
     <w:multiLevelType w:val="multilevel"/>
     <w:tmpl w:val="AD2E51A6"/>
@@ -11350,10 +12036,13 @@
     <w:abstractNumId w:val="2"/>
   </w:num>
   <w:num w:numId="4">
-    <w:abstractNumId w:val="4"/>
+    <w:abstractNumId w:val="5"/>
   </w:num>
   <w:num w:numId="5">
     <w:abstractNumId w:val="3"/>
+  </w:num>
+  <w:num w:numId="6">
+    <w:abstractNumId w:val="4"/>
   </w:num>
 </w:numbering>
 </file>

</xml_diff>